<commit_message>
Added Summary/conclusion; will merge with other doc
</commit_message>
<xml_diff>
--- a/ProgressReports/Report 1 Segments/Granular Jamming Hand Phase 1 Report ROUGH DRAFT.docx
+++ b/ProgressReports/Report 1 Segments/Granular Jamming Hand Phase 1 Report ROUGH DRAFT.docx
@@ -1,6 +1,6 @@
 
 <file path=word/document.xml><?xml version="1.0" encoding="utf-8"?>
-<w:document xmlns:wpc="http://schemas.microsoft.com/office/word/2010/wordprocessingCanvas" xmlns:mc="http://schemas.openxmlformats.org/markup-compatibility/2006" xmlns:o="urn:schemas-microsoft-com:office:office" xmlns:r="http://schemas.openxmlformats.org/officeDocument/2006/relationships" xmlns:m="http://schemas.openxmlformats.org/officeDocument/2006/math" xmlns:v="urn:schemas-microsoft-com:vml" xmlns:wp14="http://schemas.microsoft.com/office/word/2010/wordprocessingDrawing" xmlns:wp="http://schemas.openxmlformats.org/drawingml/2006/wordprocessingDrawing" xmlns:w10="urn:schemas-microsoft-com:office:word" xmlns:w="http://schemas.openxmlformats.org/wordprocessingml/2006/main" xmlns:w14="http://schemas.microsoft.com/office/word/2010/wordml" xmlns:wpg="http://schemas.microsoft.com/office/word/2010/wordprocessingGroup" xmlns:wpi="http://schemas.microsoft.com/office/word/2010/wordprocessingInk" xmlns:wne="http://schemas.microsoft.com/office/word/2006/wordml" xmlns:wps="http://schemas.microsoft.com/office/word/2010/wordprocessingShape" mc:Ignorable="w14 wp14">
+<w:document xmlns:ve="http://schemas.openxmlformats.org/markup-compatibility/2006" xmlns:o="urn:schemas-microsoft-com:office:office" xmlns:r="http://schemas.openxmlformats.org/officeDocument/2006/relationships" xmlns:m="http://schemas.openxmlformats.org/officeDocument/2006/math" xmlns:v="urn:schemas-microsoft-com:vml" xmlns:wp="http://schemas.openxmlformats.org/drawingml/2006/wordprocessingDrawing" xmlns:w10="urn:schemas-microsoft-com:office:word" xmlns:w="http://schemas.openxmlformats.org/wordprocessingml/2006/main" xmlns:wne="http://schemas.microsoft.com/office/word/2006/wordml">
   <w:body>
     <w:p>
       <w:pPr>
@@ -501,7 +501,7 @@
           <w:color w:val="000000" w:themeColor="text1"/>
         </w:rPr>
       </w:pPr>
-      <w:bookmarkStart w:id="0" w:name="_Toc368146074"/>
+      <w:bookmarkStart w:id="0" w:name="_Toc368346910"/>
       <w:r>
         <w:rPr>
           <w:color w:val="000000" w:themeColor="text1"/>
@@ -676,7 +676,6 @@
           <w:docPartUnique/>
         </w:docPartObj>
       </w:sdtPr>
-      <w:sdtEndPr/>
       <w:sdtContent>
         <w:p>
           <w:pPr>
@@ -725,7 +724,7 @@
             </w:rPr>
             <w:fldChar w:fldCharType="separate"/>
           </w:r>
-          <w:hyperlink w:anchor="_Toc368146074" w:history="1">
+          <w:hyperlink w:anchor="_Toc368346910" w:history="1">
             <w:r>
               <w:rPr>
                 <w:rStyle w:val="Hyperlink"/>
@@ -752,7 +751,7 @@
                 <w:noProof/>
                 <w:webHidden/>
               </w:rPr>
-              <w:instrText xml:space="preserve"> PAGEREF _Toc368146074 \h </w:instrText>
+              <w:instrText xml:space="preserve"> PAGEREF _Toc368346910 \h </w:instrText>
             </w:r>
             <w:r>
               <w:rPr>
@@ -794,7 +793,7 @@
               <w:noProof/>
             </w:rPr>
           </w:pPr>
-          <w:hyperlink w:anchor="_Toc368146075" w:history="1">
+          <w:hyperlink w:anchor="_Toc368346911" w:history="1">
             <w:r>
               <w:rPr>
                 <w:rStyle w:val="Hyperlink"/>
@@ -821,7 +820,7 @@
                 <w:noProof/>
                 <w:webHidden/>
               </w:rPr>
-              <w:instrText xml:space="preserve"> PAGEREF _Toc368146075 \h </w:instrText>
+              <w:instrText xml:space="preserve"> PAGEREF _Toc368346911 \h </w:instrText>
             </w:r>
             <w:r>
               <w:rPr>
@@ -863,7 +862,7 @@
               <w:noProof/>
             </w:rPr>
           </w:pPr>
-          <w:hyperlink w:anchor="_Toc368146076" w:history="1">
+          <w:hyperlink w:anchor="_Toc368346912" w:history="1">
             <w:r>
               <w:rPr>
                 <w:rStyle w:val="Hyperlink"/>
@@ -890,7 +889,7 @@
                 <w:noProof/>
                 <w:webHidden/>
               </w:rPr>
-              <w:instrText xml:space="preserve"> PAGEREF _Toc368146076 \h </w:instrText>
+              <w:instrText xml:space="preserve"> PAGEREF _Toc368346912 \h </w:instrText>
             </w:r>
             <w:r>
               <w:rPr>
@@ -932,7 +931,7 @@
               <w:noProof/>
             </w:rPr>
           </w:pPr>
-          <w:hyperlink w:anchor="_Toc368146077" w:history="1">
+          <w:hyperlink w:anchor="_Toc368346913" w:history="1">
             <w:r>
               <w:rPr>
                 <w:rStyle w:val="Hyperlink"/>
@@ -959,7 +958,7 @@
                 <w:noProof/>
                 <w:webHidden/>
               </w:rPr>
-              <w:instrText xml:space="preserve"> PAGEREF _Toc368146077 \h </w:instrText>
+              <w:instrText xml:space="preserve"> PAGEREF _Toc368346913 \h </w:instrText>
             </w:r>
             <w:r>
               <w:rPr>
@@ -1001,7 +1000,7 @@
               <w:noProof/>
             </w:rPr>
           </w:pPr>
-          <w:hyperlink w:anchor="_Toc368146078" w:history="1">
+          <w:hyperlink w:anchor="_Toc368346914" w:history="1">
             <w:r>
               <w:rPr>
                 <w:rStyle w:val="Hyperlink"/>
@@ -1028,7 +1027,7 @@
                 <w:noProof/>
                 <w:webHidden/>
               </w:rPr>
-              <w:instrText xml:space="preserve"> PAGEREF _Toc368146078 \h </w:instrText>
+              <w:instrText xml:space="preserve"> PAGEREF _Toc368346914 \h </w:instrText>
             </w:r>
             <w:r>
               <w:rPr>
@@ -1070,7 +1069,7 @@
               <w:noProof/>
             </w:rPr>
           </w:pPr>
-          <w:hyperlink w:anchor="_Toc368146079" w:history="1">
+          <w:hyperlink w:anchor="_Toc368346915" w:history="1">
             <w:r>
               <w:rPr>
                 <w:rStyle w:val="Hyperlink"/>
@@ -1097,7 +1096,7 @@
                 <w:noProof/>
                 <w:webHidden/>
               </w:rPr>
-              <w:instrText xml:space="preserve"> PAGEREF _Toc368146079 \h </w:instrText>
+              <w:instrText xml:space="preserve"> PAGEREF _Toc368346915 \h </w:instrText>
             </w:r>
             <w:r>
               <w:rPr>
@@ -1139,7 +1138,7 @@
               <w:noProof/>
             </w:rPr>
           </w:pPr>
-          <w:hyperlink w:anchor="_Toc368146080" w:history="1">
+          <w:hyperlink w:anchor="_Toc368346916" w:history="1">
             <w:r>
               <w:rPr>
                 <w:rStyle w:val="Hyperlink"/>
@@ -1166,7 +1165,7 @@
                 <w:noProof/>
                 <w:webHidden/>
               </w:rPr>
-              <w:instrText xml:space="preserve"> PAGEREF _Toc368146080 \h </w:instrText>
+              <w:instrText xml:space="preserve"> PAGEREF _Toc368346916 \h </w:instrText>
             </w:r>
             <w:r>
               <w:rPr>
@@ -1208,7 +1207,7 @@
               <w:noProof/>
             </w:rPr>
           </w:pPr>
-          <w:hyperlink w:anchor="_Toc368146081" w:history="1">
+          <w:hyperlink w:anchor="_Toc368346917" w:history="1">
             <w:r>
               <w:rPr>
                 <w:rStyle w:val="Hyperlink"/>
@@ -1235,7 +1234,7 @@
                 <w:noProof/>
                 <w:webHidden/>
               </w:rPr>
-              <w:instrText xml:space="preserve"> PAGEREF _Toc368146081 \h </w:instrText>
+              <w:instrText xml:space="preserve"> PAGEREF _Toc368346917 \h </w:instrText>
             </w:r>
             <w:r>
               <w:rPr>
@@ -1277,7 +1276,7 @@
               <w:noProof/>
             </w:rPr>
           </w:pPr>
-          <w:hyperlink w:anchor="_Toc368146082" w:history="1">
+          <w:hyperlink w:anchor="_Toc368346918" w:history="1">
             <w:r>
               <w:rPr>
                 <w:rStyle w:val="Hyperlink"/>
@@ -1304,7 +1303,7 @@
                 <w:noProof/>
                 <w:webHidden/>
               </w:rPr>
-              <w:instrText xml:space="preserve"> PAGEREF _Toc368146082 \h </w:instrText>
+              <w:instrText xml:space="preserve"> PAGEREF _Toc368346918 \h </w:instrText>
             </w:r>
             <w:r>
               <w:rPr>
@@ -1346,7 +1345,7 @@
               <w:noProof/>
             </w:rPr>
           </w:pPr>
-          <w:hyperlink w:anchor="_Toc368146083" w:history="1">
+          <w:hyperlink w:anchor="_Toc368346919" w:history="1">
             <w:r>
               <w:rPr>
                 <w:rStyle w:val="Hyperlink"/>
@@ -1373,7 +1372,7 @@
                 <w:noProof/>
                 <w:webHidden/>
               </w:rPr>
-              <w:instrText xml:space="preserve"> PAGEREF _Toc368146083 \h </w:instrText>
+              <w:instrText xml:space="preserve"> PAGEREF _Toc368346919 \h </w:instrText>
             </w:r>
             <w:r>
               <w:rPr>
@@ -1415,13 +1414,13 @@
               <w:noProof/>
             </w:rPr>
           </w:pPr>
-          <w:hyperlink w:anchor="_Toc368146084" w:history="1">
+          <w:hyperlink w:anchor="_Toc368346920" w:history="1">
             <w:r>
               <w:rPr>
                 <w:rStyle w:val="Hyperlink"/>
                 <w:noProof/>
               </w:rPr>
-              <w:t>Expected Budget:</w:t>
+              <w:t>Summary and Conclusion:</w:t>
             </w:r>
             <w:r>
               <w:rPr>
@@ -1442,7 +1441,7 @@
                 <w:noProof/>
                 <w:webHidden/>
               </w:rPr>
-              <w:instrText xml:space="preserve"> PAGEREF _Toc368146084 \h </w:instrText>
+              <w:instrText xml:space="preserve"> PAGEREF _Toc368346920 \h </w:instrText>
             </w:r>
             <w:r>
               <w:rPr>
@@ -1484,13 +1483,13 @@
               <w:noProof/>
             </w:rPr>
           </w:pPr>
-          <w:hyperlink w:anchor="_Toc368146085" w:history="1">
+          <w:hyperlink w:anchor="_Toc368346921" w:history="1">
             <w:r>
               <w:rPr>
                 <w:rStyle w:val="Hyperlink"/>
                 <w:noProof/>
               </w:rPr>
-              <w:t>Project Schedule:</w:t>
+              <w:t>Expected Budget:</w:t>
             </w:r>
             <w:r>
               <w:rPr>
@@ -1511,7 +1510,7 @@
                 <w:noProof/>
                 <w:webHidden/>
               </w:rPr>
-              <w:instrText xml:space="preserve"> PAGEREF _Toc368146085 \h </w:instrText>
+              <w:instrText xml:space="preserve"> PAGEREF _Toc368346921 \h </w:instrText>
             </w:r>
             <w:r>
               <w:rPr>
@@ -1532,6 +1531,75 @@
                 <w:webHidden/>
               </w:rPr>
               <w:t>21</w:t>
+            </w:r>
+            <w:r>
+              <w:rPr>
+                <w:noProof/>
+                <w:webHidden/>
+              </w:rPr>
+              <w:fldChar w:fldCharType="end"/>
+            </w:r>
+          </w:hyperlink>
+        </w:p>
+        <w:p>
+          <w:pPr>
+            <w:pStyle w:val="TOC1"/>
+            <w:tabs>
+              <w:tab w:val="right" w:leader="dot" w:pos="9350"/>
+            </w:tabs>
+            <w:rPr>
+              <w:rFonts w:eastAsiaTheme="minorEastAsia"/>
+              <w:noProof/>
+            </w:rPr>
+          </w:pPr>
+          <w:hyperlink w:anchor="_Toc368346922" w:history="1">
+            <w:r>
+              <w:rPr>
+                <w:rStyle w:val="Hyperlink"/>
+                <w:noProof/>
+              </w:rPr>
+              <w:t>Project Schedule:</w:t>
+            </w:r>
+            <w:r>
+              <w:rPr>
+                <w:noProof/>
+                <w:webHidden/>
+              </w:rPr>
+              <w:tab/>
+            </w:r>
+            <w:r>
+              <w:rPr>
+                <w:noProof/>
+                <w:webHidden/>
+              </w:rPr>
+              <w:fldChar w:fldCharType="begin"/>
+            </w:r>
+            <w:r>
+              <w:rPr>
+                <w:noProof/>
+                <w:webHidden/>
+              </w:rPr>
+              <w:instrText xml:space="preserve"> PAGEREF _Toc368346922 \h </w:instrText>
+            </w:r>
+            <w:r>
+              <w:rPr>
+                <w:noProof/>
+                <w:webHidden/>
+              </w:rPr>
+            </w:r>
+            <w:r>
+              <w:rPr>
+                <w:noProof/>
+                <w:webHidden/>
+              </w:rPr>
+              <w:fldChar w:fldCharType="separate"/>
+            </w:r>
+            <w:r>
+              <w:rPr>
+                <w:noProof/>
+                <w:webHidden/>
+              </w:rPr>
+              <w:t>22</w:t>
             </w:r>
             <w:r>
               <w:rPr>
@@ -1604,7 +1672,7 @@
           <w:color w:val="000000" w:themeColor="text1"/>
         </w:rPr>
       </w:pPr>
-      <w:bookmarkStart w:id="1" w:name="_Toc368146075"/>
+      <w:bookmarkStart w:id="1" w:name="_Toc368346911"/>
       <w:r>
         <w:rPr>
           <w:color w:val="000000" w:themeColor="text1"/>
@@ -1651,7 +1719,7 @@
           <w:color w:val="000000" w:themeColor="text1"/>
         </w:rPr>
       </w:pPr>
-      <w:bookmarkStart w:id="2" w:name="_Toc368146076"/>
+      <w:bookmarkStart w:id="2" w:name="_Toc368346912"/>
       <w:r>
         <w:rPr>
           <w:color w:val="000000" w:themeColor="text1"/>
@@ -1955,7 +2023,7 @@
           <w:color w:val="000000" w:themeColor="text1"/>
         </w:rPr>
       </w:pPr>
-      <w:bookmarkStart w:id="3" w:name="_Toc368146077"/>
+      <w:bookmarkStart w:id="3" w:name="_Toc368346913"/>
       <w:r>
         <w:rPr>
           <w:color w:val="000000" w:themeColor="text1"/>
@@ -2175,7 +2243,7 @@
           <w:color w:val="000000" w:themeColor="text1"/>
         </w:rPr>
       </w:pPr>
-      <w:bookmarkStart w:id="4" w:name="_Toc368146078"/>
+      <w:bookmarkStart w:id="4" w:name="_Toc368346914"/>
       <w:r>
         <w:rPr>
           <w:color w:val="000000" w:themeColor="text1"/>
@@ -2359,7 +2427,7 @@
           <w:color w:val="000000" w:themeColor="text1"/>
         </w:rPr>
       </w:pPr>
-      <w:bookmarkStart w:id="5" w:name="_Toc368146079"/>
+      <w:bookmarkStart w:id="5" w:name="_Toc368346915"/>
       <w:r>
         <w:rPr>
           <w:color w:val="000000" w:themeColor="text1"/>
@@ -2446,7 +2514,23 @@
           <w:rFonts w:ascii="Times New Roman" w:hAnsi="Times New Roman" w:cs="Times New Roman"/>
           <w:color w:val="000000" w:themeColor="text1"/>
         </w:rPr>
-        <w:t xml:space="preserve"> hand, a myoelectric prosthesis.  The most current product, the bebionic3, uses sensors placed on the skin to pick up impulses from muscle tissue to control the hand.  It has individual motors for each finger which are positioned to optimize weight distribution.  The hand features proportional speed control so the hand can perform delicate tasks as well as handling up to 45 kilograms.  The prosthesis is designed to mimic a human hand and move as naturally as possible.  The bebionic3 is one of several state-of-the-art prosthetics on the market today.  It costs about $11,000.  Others include the </w:t>
+        <w:t xml:space="preserve"> hand, a </w:t>
+      </w:r>
+      <w:proofErr w:type="spellStart"/>
+      <w:r>
+        <w:rPr>
+          <w:rFonts w:ascii="Times New Roman" w:hAnsi="Times New Roman" w:cs="Times New Roman"/>
+          <w:color w:val="000000" w:themeColor="text1"/>
+        </w:rPr>
+        <w:t>myoelectric</w:t>
+      </w:r>
+      <w:proofErr w:type="spellEnd"/>
+      <w:r>
+        <w:rPr>
+          <w:rFonts w:ascii="Times New Roman" w:hAnsi="Times New Roman" w:cs="Times New Roman"/>
+          <w:color w:val="000000" w:themeColor="text1"/>
+        </w:rPr>
+        <w:t xml:space="preserve"> prosthesis.  The most current product, the bebionic3, uses sensors placed on the skin to pick up impulses from muscle tissue to control the hand.  It has individual motors for each finger which are positioned to optimize weight distribution.  The hand features proportional speed control so the hand can perform delicate tasks as well as handling up to 45 kilograms.  The prosthesis is designed to mimic a human hand and move as naturally as possible.  The bebionic3 is one of several state-of-the-art prosthetics on the market today.  It costs about $11,000.  Others include the </w:t>
       </w:r>
       <w:proofErr w:type="spellStart"/>
       <w:r>
@@ -2533,7 +2617,7 @@
                     </pic:cNvPicPr>
                   </pic:nvPicPr>
                   <pic:blipFill>
-                    <a:blip r:embed="rId8" cstate="print"/>
+                    <a:blip r:embed="rId7" cstate="print"/>
                     <a:srcRect/>
                     <a:stretch>
                       <a:fillRect/>
@@ -2765,7 +2849,7 @@
                     </pic:cNvPicPr>
                   </pic:nvPicPr>
                   <pic:blipFill>
-                    <a:blip r:embed="rId9" cstate="print"/>
+                    <a:blip r:embed="rId8" cstate="print"/>
                     <a:srcRect/>
                     <a:stretch>
                       <a:fillRect/>
@@ -2906,7 +2990,7 @@
                     </pic:cNvPicPr>
                   </pic:nvPicPr>
                   <pic:blipFill>
-                    <a:blip r:embed="rId10" cstate="print"/>
+                    <a:blip r:embed="rId9" cstate="print"/>
                     <a:srcRect/>
                     <a:stretch>
                       <a:fillRect/>
@@ -3069,7 +3153,7 @@
                     </pic:cNvPicPr>
                   </pic:nvPicPr>
                   <pic:blipFill>
-                    <a:blip r:embed="rId11" cstate="print"/>
+                    <a:blip r:embed="rId10" cstate="print"/>
                     <a:srcRect/>
                     <a:stretch>
                       <a:fillRect/>
@@ -3226,7 +3310,7 @@
                     </pic:cNvPicPr>
                   </pic:nvPicPr>
                   <pic:blipFill>
-                    <a:blip r:embed="rId12" cstate="print"/>
+                    <a:blip r:embed="rId11" cstate="print"/>
                     <a:srcRect/>
                     <a:stretch>
                       <a:fillRect/>
@@ -3285,7 +3369,7 @@
                     </pic:cNvPicPr>
                   </pic:nvPicPr>
                   <pic:blipFill>
-                    <a:blip r:embed="rId13" cstate="print"/>
+                    <a:blip r:embed="rId12" cstate="print"/>
                     <a:srcRect/>
                     <a:stretch>
                       <a:fillRect/>
@@ -3580,7 +3664,7 @@
                     </pic:cNvPicPr>
                   </pic:nvPicPr>
                   <pic:blipFill>
-                    <a:blip r:embed="rId14" cstate="print"/>
+                    <a:blip r:embed="rId13" cstate="print"/>
                     <a:srcRect/>
                     <a:stretch>
                       <a:fillRect/>
@@ -3651,7 +3735,7 @@
                     </pic:cNvPicPr>
                   </pic:nvPicPr>
                   <pic:blipFill>
-                    <a:blip r:embed="rId15" cstate="print"/>
+                    <a:blip r:embed="rId14" cstate="print"/>
                     <a:srcRect/>
                     <a:stretch>
                       <a:fillRect/>
@@ -3770,7 +3854,7 @@
                     </pic:cNvPicPr>
                   </pic:nvPicPr>
                   <pic:blipFill>
-                    <a:blip r:embed="rId16" cstate="print"/>
+                    <a:blip r:embed="rId15" cstate="print"/>
                     <a:srcRect/>
                     <a:stretch>
                       <a:fillRect/>
@@ -3841,7 +3925,7 @@
                     </pic:cNvPicPr>
                   </pic:nvPicPr>
                   <pic:blipFill>
-                    <a:blip r:embed="rId17" cstate="print"/>
+                    <a:blip r:embed="rId16" cstate="print"/>
                     <a:srcRect/>
                     <a:stretch>
                       <a:fillRect/>
@@ -3992,7 +4076,7 @@
                     </pic:cNvPicPr>
                   </pic:nvPicPr>
                   <pic:blipFill>
-                    <a:blip r:embed="rId18" cstate="print"/>
+                    <a:blip r:embed="rId17" cstate="print"/>
                     <a:srcRect/>
                     <a:stretch>
                       <a:fillRect/>
@@ -4063,7 +4147,7 @@
                     </pic:cNvPicPr>
                   </pic:nvPicPr>
                   <pic:blipFill>
-                    <a:blip r:embed="rId19" cstate="print"/>
+                    <a:blip r:embed="rId18" cstate="print"/>
                     <a:srcRect/>
                     <a:stretch>
                       <a:fillRect/>
@@ -4166,7 +4250,7 @@
           <w:color w:val="000000" w:themeColor="text1"/>
         </w:rPr>
       </w:pPr>
-      <w:bookmarkStart w:id="6" w:name="_Toc368146080"/>
+      <w:bookmarkStart w:id="6" w:name="_Toc368346916"/>
       <w:r>
         <w:rPr>
           <w:color w:val="000000" w:themeColor="text1"/>
@@ -4265,10 +4349,10 @@
                     </pic:cNvPicPr>
                   </pic:nvPicPr>
                   <pic:blipFill>
-                    <a:blip r:embed="rId20" cstate="print">
+                    <a:blip r:embed="rId19" cstate="print">
                       <a:extLst>
                         <a:ext uri="{28A0092B-C50C-407E-A947-70E740481C1C}">
-                          <a14:useLocalDpi xmlns:a14="http://schemas.microsoft.com/office/drawing/2010/main" val="0"/>
+                          <a14:useLocalDpi xmlns:a14="http://schemas.microsoft.com/office/drawing/2010/main" xmlns:wps="http://schemas.microsoft.com/office/word/2010/wordprocessingShape" xmlns:wpi="http://schemas.microsoft.com/office/word/2010/wordprocessingInk" xmlns:wpg="http://schemas.microsoft.com/office/word/2010/wordprocessingGroup" xmlns:w14="http://schemas.microsoft.com/office/word/2010/wordml" xmlns:w="http://schemas.openxmlformats.org/wordprocessingml/2006/main" xmlns:w10="urn:schemas-microsoft-com:office:word" xmlns:wp14="http://schemas.microsoft.com/office/word/2010/wordprocessingDrawing" xmlns:v="urn:schemas-microsoft-com:vml" xmlns:o="urn:schemas-microsoft-com:office:office" xmlns:mc="http://schemas.openxmlformats.org/markup-compatibility/2006" xmlns:wpc="http://schemas.microsoft.com/office/word/2010/wordprocessingCanvas" xmlns="" val="0"/>
                         </a:ext>
                       </a:extLst>
                     </a:blip>
@@ -4417,10 +4501,10 @@
                     <pic:cNvPicPr/>
                   </pic:nvPicPr>
                   <pic:blipFill>
-                    <a:blip r:embed="rId21" cstate="print">
+                    <a:blip r:embed="rId20" cstate="print">
                       <a:extLst>
                         <a:ext uri="{28A0092B-C50C-407E-A947-70E740481C1C}">
-                          <a14:useLocalDpi xmlns:a14="http://schemas.microsoft.com/office/drawing/2010/main" val="0"/>
+                          <a14:useLocalDpi xmlns:a14="http://schemas.microsoft.com/office/drawing/2010/main" xmlns:wps="http://schemas.microsoft.com/office/word/2010/wordprocessingShape" xmlns:wpi="http://schemas.microsoft.com/office/word/2010/wordprocessingInk" xmlns:wpg="http://schemas.microsoft.com/office/word/2010/wordprocessingGroup" xmlns:w14="http://schemas.microsoft.com/office/word/2010/wordml" xmlns:w="http://schemas.openxmlformats.org/wordprocessingml/2006/main" xmlns:w10="urn:schemas-microsoft-com:office:word" xmlns:wp14="http://schemas.microsoft.com/office/word/2010/wordprocessingDrawing" xmlns:v="urn:schemas-microsoft-com:vml" xmlns:o="urn:schemas-microsoft-com:office:office" xmlns:mc="http://schemas.openxmlformats.org/markup-compatibility/2006" xmlns:wpc="http://schemas.microsoft.com/office/word/2010/wordprocessingCanvas" xmlns="" val="0"/>
                         </a:ext>
                       </a:extLst>
                     </a:blip>
@@ -4561,10 +4645,10 @@
                     <pic:cNvPicPr/>
                   </pic:nvPicPr>
                   <pic:blipFill>
-                    <a:blip r:embed="rId22" cstate="print">
+                    <a:blip r:embed="rId21" cstate="print">
                       <a:extLst>
                         <a:ext uri="{28A0092B-C50C-407E-A947-70E740481C1C}">
-                          <a14:useLocalDpi xmlns:a14="http://schemas.microsoft.com/office/drawing/2010/main" val="0"/>
+                          <a14:useLocalDpi xmlns:a14="http://schemas.microsoft.com/office/drawing/2010/main" xmlns:wps="http://schemas.microsoft.com/office/word/2010/wordprocessingShape" xmlns:wpi="http://schemas.microsoft.com/office/word/2010/wordprocessingInk" xmlns:wpg="http://schemas.microsoft.com/office/word/2010/wordprocessingGroup" xmlns:w14="http://schemas.microsoft.com/office/word/2010/wordml" xmlns:w="http://schemas.openxmlformats.org/wordprocessingml/2006/main" xmlns:w10="urn:schemas-microsoft-com:office:word" xmlns:wp14="http://schemas.microsoft.com/office/word/2010/wordprocessingDrawing" xmlns:v="urn:schemas-microsoft-com:vml" xmlns:o="urn:schemas-microsoft-com:office:office" xmlns:mc="http://schemas.openxmlformats.org/markup-compatibility/2006" xmlns:wpc="http://schemas.microsoft.com/office/word/2010/wordprocessingCanvas" xmlns="" val="0"/>
                         </a:ext>
                       </a:extLst>
                     </a:blip>
@@ -4767,10 +4851,10 @@
                     <pic:cNvPicPr/>
                   </pic:nvPicPr>
                   <pic:blipFill>
-                    <a:blip r:embed="rId23" cstate="print">
+                    <a:blip r:embed="rId22" cstate="print">
                       <a:extLst>
                         <a:ext uri="{28A0092B-C50C-407E-A947-70E740481C1C}">
-                          <a14:useLocalDpi xmlns:a14="http://schemas.microsoft.com/office/drawing/2010/main" val="0"/>
+                          <a14:useLocalDpi xmlns:a14="http://schemas.microsoft.com/office/drawing/2010/main" xmlns:wps="http://schemas.microsoft.com/office/word/2010/wordprocessingShape" xmlns:wpi="http://schemas.microsoft.com/office/word/2010/wordprocessingInk" xmlns:wpg="http://schemas.microsoft.com/office/word/2010/wordprocessingGroup" xmlns:w14="http://schemas.microsoft.com/office/word/2010/wordml" xmlns:w="http://schemas.openxmlformats.org/wordprocessingml/2006/main" xmlns:w10="urn:schemas-microsoft-com:office:word" xmlns:wp14="http://schemas.microsoft.com/office/word/2010/wordprocessingDrawing" xmlns:v="urn:schemas-microsoft-com:vml" xmlns:o="urn:schemas-microsoft-com:office:office" xmlns:mc="http://schemas.openxmlformats.org/markup-compatibility/2006" xmlns:wpc="http://schemas.microsoft.com/office/word/2010/wordprocessingCanvas" xmlns="" val="0"/>
                         </a:ext>
                       </a:extLst>
                     </a:blip>
@@ -4933,10 +5017,10 @@
                     <pic:cNvPicPr/>
                   </pic:nvPicPr>
                   <pic:blipFill>
-                    <a:blip r:embed="rId24" cstate="print">
+                    <a:blip r:embed="rId23" cstate="print">
                       <a:extLst>
                         <a:ext uri="{28A0092B-C50C-407E-A947-70E740481C1C}">
-                          <a14:useLocalDpi xmlns:a14="http://schemas.microsoft.com/office/drawing/2010/main" val="0"/>
+                          <a14:useLocalDpi xmlns:a14="http://schemas.microsoft.com/office/drawing/2010/main" xmlns:wps="http://schemas.microsoft.com/office/word/2010/wordprocessingShape" xmlns:wpi="http://schemas.microsoft.com/office/word/2010/wordprocessingInk" xmlns:wpg="http://schemas.microsoft.com/office/word/2010/wordprocessingGroup" xmlns:w14="http://schemas.microsoft.com/office/word/2010/wordml" xmlns:w="http://schemas.openxmlformats.org/wordprocessingml/2006/main" xmlns:w10="urn:schemas-microsoft-com:office:word" xmlns:wp14="http://schemas.microsoft.com/office/word/2010/wordprocessingDrawing" xmlns:v="urn:schemas-microsoft-com:vml" xmlns:o="urn:schemas-microsoft-com:office:office" xmlns:mc="http://schemas.openxmlformats.org/markup-compatibility/2006" xmlns:wpc="http://schemas.microsoft.com/office/word/2010/wordprocessingCanvas" xmlns="" val="0"/>
                         </a:ext>
                       </a:extLst>
                     </a:blip>
@@ -5084,10 +5168,10 @@
                     <pic:cNvPicPr/>
                   </pic:nvPicPr>
                   <pic:blipFill>
-                    <a:blip r:embed="rId25" cstate="print">
+                    <a:blip r:embed="rId24" cstate="print">
                       <a:extLst>
                         <a:ext uri="{28A0092B-C50C-407E-A947-70E740481C1C}">
-                          <a14:useLocalDpi xmlns:a14="http://schemas.microsoft.com/office/drawing/2010/main" val="0"/>
+                          <a14:useLocalDpi xmlns:a14="http://schemas.microsoft.com/office/drawing/2010/main" xmlns:wps="http://schemas.microsoft.com/office/word/2010/wordprocessingShape" xmlns:wpi="http://schemas.microsoft.com/office/word/2010/wordprocessingInk" xmlns:wpg="http://schemas.microsoft.com/office/word/2010/wordprocessingGroup" xmlns:w14="http://schemas.microsoft.com/office/word/2010/wordml" xmlns:w="http://schemas.openxmlformats.org/wordprocessingml/2006/main" xmlns:w10="urn:schemas-microsoft-com:office:word" xmlns:wp14="http://schemas.microsoft.com/office/word/2010/wordprocessingDrawing" xmlns:v="urn:schemas-microsoft-com:vml" xmlns:o="urn:schemas-microsoft-com:office:office" xmlns:mc="http://schemas.openxmlformats.org/markup-compatibility/2006" xmlns:wpc="http://schemas.microsoft.com/office/word/2010/wordprocessingCanvas" xmlns="" val="0"/>
                         </a:ext>
                       </a:extLst>
                     </a:blip>
@@ -5380,10 +5464,10 @@
                     </pic:cNvPicPr>
                   </pic:nvPicPr>
                   <pic:blipFill>
-                    <a:blip r:embed="rId26" cstate="print">
+                    <a:blip r:embed="rId25" cstate="print">
                       <a:extLst>
                         <a:ext uri="{28A0092B-C50C-407E-A947-70E740481C1C}">
-                          <a14:useLocalDpi xmlns:a14="http://schemas.microsoft.com/office/drawing/2010/main" val="0"/>
+                          <a14:useLocalDpi xmlns:a14="http://schemas.microsoft.com/office/drawing/2010/main" xmlns:wps="http://schemas.microsoft.com/office/word/2010/wordprocessingShape" xmlns:wpi="http://schemas.microsoft.com/office/word/2010/wordprocessingInk" xmlns:wpg="http://schemas.microsoft.com/office/word/2010/wordprocessingGroup" xmlns:w14="http://schemas.microsoft.com/office/word/2010/wordml" xmlns:w="http://schemas.openxmlformats.org/wordprocessingml/2006/main" xmlns:w10="urn:schemas-microsoft-com:office:word" xmlns:wp14="http://schemas.microsoft.com/office/word/2010/wordprocessingDrawing" xmlns:v="urn:schemas-microsoft-com:vml" xmlns:o="urn:schemas-microsoft-com:office:office" xmlns:mc="http://schemas.openxmlformats.org/markup-compatibility/2006" xmlns:wpc="http://schemas.microsoft.com/office/word/2010/wordprocessingCanvas" xmlns="" val="0"/>
                         </a:ext>
                       </a:extLst>
                     </a:blip>
@@ -5435,10 +5519,10 @@
                     </pic:cNvPicPr>
                   </pic:nvPicPr>
                   <pic:blipFill>
-                    <a:blip r:embed="rId27" cstate="print">
+                    <a:blip r:embed="rId26" cstate="print">
                       <a:extLst>
                         <a:ext uri="{28A0092B-C50C-407E-A947-70E740481C1C}">
-                          <a14:useLocalDpi xmlns:a14="http://schemas.microsoft.com/office/drawing/2010/main" val="0"/>
+                          <a14:useLocalDpi xmlns:a14="http://schemas.microsoft.com/office/drawing/2010/main" xmlns:wps="http://schemas.microsoft.com/office/word/2010/wordprocessingShape" xmlns:wpi="http://schemas.microsoft.com/office/word/2010/wordprocessingInk" xmlns:wpg="http://schemas.microsoft.com/office/word/2010/wordprocessingGroup" xmlns:w14="http://schemas.microsoft.com/office/word/2010/wordml" xmlns:w="http://schemas.openxmlformats.org/wordprocessingml/2006/main" xmlns:w10="urn:schemas-microsoft-com:office:word" xmlns:wp14="http://schemas.microsoft.com/office/word/2010/wordprocessingDrawing" xmlns:v="urn:schemas-microsoft-com:vml" xmlns:o="urn:schemas-microsoft-com:office:office" xmlns:mc="http://schemas.openxmlformats.org/markup-compatibility/2006" xmlns:wpc="http://schemas.microsoft.com/office/word/2010/wordprocessingCanvas" xmlns="" val="0"/>
                         </a:ext>
                       </a:extLst>
                     </a:blip>
@@ -5812,7 +5896,7 @@
           <w:color w:val="000000" w:themeColor="text1"/>
         </w:rPr>
       </w:pPr>
-      <w:bookmarkStart w:id="7" w:name="_Toc368146081"/>
+      <w:bookmarkStart w:id="7" w:name="_Toc368346917"/>
       <w:r>
         <w:rPr>
           <w:color w:val="000000" w:themeColor="text1"/>
@@ -5980,10 +6064,10 @@
                     <pic:cNvPicPr/>
                   </pic:nvPicPr>
                   <pic:blipFill>
-                    <a:blip r:embed="rId28" cstate="print">
+                    <a:blip r:embed="rId27" cstate="print">
                       <a:extLst>
                         <a:ext uri="{28A0092B-C50C-407E-A947-70E740481C1C}">
-                          <a14:useLocalDpi xmlns:a14="http://schemas.microsoft.com/office/drawing/2010/main" val="0"/>
+                          <a14:useLocalDpi xmlns:a14="http://schemas.microsoft.com/office/drawing/2010/main" xmlns:wps="http://schemas.microsoft.com/office/word/2010/wordprocessingShape" xmlns:wpi="http://schemas.microsoft.com/office/word/2010/wordprocessingInk" xmlns:wpg="http://schemas.microsoft.com/office/word/2010/wordprocessingGroup" xmlns:w14="http://schemas.microsoft.com/office/word/2010/wordml" xmlns:w="http://schemas.openxmlformats.org/wordprocessingml/2006/main" xmlns:w10="urn:schemas-microsoft-com:office:word" xmlns:wp14="http://schemas.microsoft.com/office/word/2010/wordprocessingDrawing" xmlns:v="urn:schemas-microsoft-com:vml" xmlns:o="urn:schemas-microsoft-com:office:office" xmlns:mc="http://schemas.openxmlformats.org/markup-compatibility/2006" xmlns:wpc="http://schemas.microsoft.com/office/word/2010/wordprocessingCanvas" xmlns="" val="0"/>
                         </a:ext>
                       </a:extLst>
                     </a:blip>
@@ -6178,10 +6262,10 @@
                     </pic:cNvPicPr>
                   </pic:nvPicPr>
                   <pic:blipFill>
-                    <a:blip r:embed="rId29" cstate="print">
+                    <a:blip r:embed="rId28" cstate="print">
                       <a:extLst>
                         <a:ext uri="{28A0092B-C50C-407E-A947-70E740481C1C}">
-                          <a14:useLocalDpi xmlns:a14="http://schemas.microsoft.com/office/drawing/2010/main" val="0"/>
+                          <a14:useLocalDpi xmlns:a14="http://schemas.microsoft.com/office/drawing/2010/main" xmlns:wps="http://schemas.microsoft.com/office/word/2010/wordprocessingShape" xmlns:wpi="http://schemas.microsoft.com/office/word/2010/wordprocessingInk" xmlns:wpg="http://schemas.microsoft.com/office/word/2010/wordprocessingGroup" xmlns:w14="http://schemas.microsoft.com/office/word/2010/wordml" xmlns:w="http://schemas.openxmlformats.org/wordprocessingml/2006/main" xmlns:w10="urn:schemas-microsoft-com:office:word" xmlns:wp14="http://schemas.microsoft.com/office/word/2010/wordprocessingDrawing" xmlns:v="urn:schemas-microsoft-com:vml" xmlns:o="urn:schemas-microsoft-com:office:office" xmlns:mc="http://schemas.openxmlformats.org/markup-compatibility/2006" xmlns:wpc="http://schemas.microsoft.com/office/word/2010/wordprocessingCanvas" xmlns="" val="0"/>
                         </a:ext>
                       </a:extLst>
                     </a:blip>
@@ -6326,10 +6410,10 @@
                     </pic:cNvPicPr>
                   </pic:nvPicPr>
                   <pic:blipFill>
-                    <a:blip r:embed="rId30" cstate="print">
+                    <a:blip r:embed="rId29" cstate="print">
                       <a:extLst>
                         <a:ext uri="{28A0092B-C50C-407E-A947-70E740481C1C}">
-                          <a14:useLocalDpi xmlns:a14="http://schemas.microsoft.com/office/drawing/2010/main" val="0"/>
+                          <a14:useLocalDpi xmlns:a14="http://schemas.microsoft.com/office/drawing/2010/main" xmlns:wps="http://schemas.microsoft.com/office/word/2010/wordprocessingShape" xmlns:wpi="http://schemas.microsoft.com/office/word/2010/wordprocessingInk" xmlns:wpg="http://schemas.microsoft.com/office/word/2010/wordprocessingGroup" xmlns:w14="http://schemas.microsoft.com/office/word/2010/wordml" xmlns:w="http://schemas.openxmlformats.org/wordprocessingml/2006/main" xmlns:w10="urn:schemas-microsoft-com:office:word" xmlns:wp14="http://schemas.microsoft.com/office/word/2010/wordprocessingDrawing" xmlns:v="urn:schemas-microsoft-com:vml" xmlns:o="urn:schemas-microsoft-com:office:office" xmlns:mc="http://schemas.openxmlformats.org/markup-compatibility/2006" xmlns:wpc="http://schemas.microsoft.com/office/word/2010/wordprocessingCanvas" xmlns="" val="0"/>
                         </a:ext>
                       </a:extLst>
                     </a:blip>
@@ -6595,10 +6679,10 @@
                     </pic:cNvPicPr>
                   </pic:nvPicPr>
                   <pic:blipFill>
-                    <a:blip r:embed="rId31" cstate="print">
+                    <a:blip r:embed="rId30" cstate="print">
                       <a:extLst>
                         <a:ext uri="{28A0092B-C50C-407E-A947-70E740481C1C}">
-                          <a14:useLocalDpi xmlns:a14="http://schemas.microsoft.com/office/drawing/2010/main" val="0"/>
+                          <a14:useLocalDpi xmlns:a14="http://schemas.microsoft.com/office/drawing/2010/main" xmlns:wps="http://schemas.microsoft.com/office/word/2010/wordprocessingShape" xmlns:wpi="http://schemas.microsoft.com/office/word/2010/wordprocessingInk" xmlns:wpg="http://schemas.microsoft.com/office/word/2010/wordprocessingGroup" xmlns:w14="http://schemas.microsoft.com/office/word/2010/wordml" xmlns:w="http://schemas.openxmlformats.org/wordprocessingml/2006/main" xmlns:w10="urn:schemas-microsoft-com:office:word" xmlns:wp14="http://schemas.microsoft.com/office/word/2010/wordprocessingDrawing" xmlns:v="urn:schemas-microsoft-com:vml" xmlns:o="urn:schemas-microsoft-com:office:office" xmlns:mc="http://schemas.openxmlformats.org/markup-compatibility/2006" xmlns:wpc="http://schemas.microsoft.com/office/word/2010/wordprocessingCanvas" xmlns="" val="0"/>
                         </a:ext>
                       </a:extLst>
                     </a:blip>
@@ -6897,10 +6981,10 @@
                     </pic:cNvPicPr>
                   </pic:nvPicPr>
                   <pic:blipFill>
-                    <a:blip r:embed="rId32" cstate="print">
+                    <a:blip r:embed="rId31" cstate="print">
                       <a:extLst>
                         <a:ext uri="{28A0092B-C50C-407E-A947-70E740481C1C}">
-                          <a14:useLocalDpi xmlns:a14="http://schemas.microsoft.com/office/drawing/2010/main" val="0"/>
+                          <a14:useLocalDpi xmlns:a14="http://schemas.microsoft.com/office/drawing/2010/main" xmlns:wps="http://schemas.microsoft.com/office/word/2010/wordprocessingShape" xmlns:wpi="http://schemas.microsoft.com/office/word/2010/wordprocessingInk" xmlns:wpg="http://schemas.microsoft.com/office/word/2010/wordprocessingGroup" xmlns:w14="http://schemas.microsoft.com/office/word/2010/wordml" xmlns:w="http://schemas.openxmlformats.org/wordprocessingml/2006/main" xmlns:w10="urn:schemas-microsoft-com:office:word" xmlns:wp14="http://schemas.microsoft.com/office/word/2010/wordprocessingDrawing" xmlns:v="urn:schemas-microsoft-com:vml" xmlns:o="urn:schemas-microsoft-com:office:office" xmlns:mc="http://schemas.openxmlformats.org/markup-compatibility/2006" xmlns:wpc="http://schemas.microsoft.com/office/word/2010/wordprocessingCanvas" xmlns="" val="0"/>
                         </a:ext>
                       </a:extLst>
                     </a:blip>
@@ -7091,7 +7175,7 @@
           <w:left w:w="0" w:type="dxa"/>
           <w:right w:w="0" w:type="dxa"/>
         </w:tblCellMar>
-        <w:tblLook w:val="04A0" w:firstRow="1" w:lastRow="0" w:firstColumn="1" w:lastColumn="0" w:noHBand="0" w:noVBand="1"/>
+        <w:tblLook w:val="04A0"/>
       </w:tblPr>
       <w:tblGrid>
         <w:gridCol w:w="2239"/>
@@ -8334,7 +8418,7 @@
                     </pic:cNvPicPr>
                   </pic:nvPicPr>
                   <pic:blipFill>
-                    <a:blip r:embed="rId33" cstate="print"/>
+                    <a:blip r:embed="rId32" cstate="print"/>
                     <a:srcRect/>
                     <a:stretch>
                       <a:fillRect/>
@@ -8482,10 +8566,10 @@
                     </pic:cNvPicPr>
                   </pic:nvPicPr>
                   <pic:blipFill rotWithShape="1">
-                    <a:blip r:embed="rId34" cstate="print">
+                    <a:blip r:embed="rId33" cstate="print">
                       <a:extLst>
                         <a:ext uri="{28A0092B-C50C-407E-A947-70E740481C1C}">
-                          <a14:useLocalDpi xmlns:a14="http://schemas.microsoft.com/office/drawing/2010/main" val="0"/>
+                          <a14:useLocalDpi xmlns:a14="http://schemas.microsoft.com/office/drawing/2010/main" xmlns:wps="http://schemas.microsoft.com/office/word/2010/wordprocessingShape" xmlns:wpi="http://schemas.microsoft.com/office/word/2010/wordprocessingInk" xmlns:wpg="http://schemas.microsoft.com/office/word/2010/wordprocessingGroup" xmlns:w14="http://schemas.microsoft.com/office/word/2010/wordml" xmlns:w="http://schemas.openxmlformats.org/wordprocessingml/2006/main" xmlns:w10="urn:schemas-microsoft-com:office:word" xmlns:wp14="http://schemas.microsoft.com/office/word/2010/wordprocessingDrawing" xmlns:v="urn:schemas-microsoft-com:vml" xmlns:o="urn:schemas-microsoft-com:office:office" xmlns:mc="http://schemas.openxmlformats.org/markup-compatibility/2006" xmlns:wpc="http://schemas.microsoft.com/office/word/2010/wordprocessingCanvas" xmlns="" val="0"/>
                         </a:ext>
                       </a:extLst>
                     </a:blip>
@@ -8506,7 +8590,7 @@
                     </a:ln>
                     <a:extLst>
                       <a:ext uri="{53640926-AAD7-44D8-BBD7-CCE9431645EC}">
-                        <a14:shadowObscured xmlns:a14="http://schemas.microsoft.com/office/drawing/2010/main"/>
+                        <a14:shadowObscured xmlns:a14="http://schemas.microsoft.com/office/drawing/2010/main" xmlns:wps="http://schemas.microsoft.com/office/word/2010/wordprocessingShape" xmlns:wpi="http://schemas.microsoft.com/office/word/2010/wordprocessingInk" xmlns:wpg="http://schemas.microsoft.com/office/word/2010/wordprocessingGroup" xmlns:w14="http://schemas.microsoft.com/office/word/2010/wordml" xmlns:w="http://schemas.openxmlformats.org/wordprocessingml/2006/main" xmlns:w10="urn:schemas-microsoft-com:office:word" xmlns:wp14="http://schemas.microsoft.com/office/word/2010/wordprocessingDrawing" xmlns:v="urn:schemas-microsoft-com:vml" xmlns:o="urn:schemas-microsoft-com:office:office" xmlns:mc="http://schemas.openxmlformats.org/markup-compatibility/2006" xmlns:wpc="http://schemas.microsoft.com/office/word/2010/wordprocessingCanvas" xmlns=""/>
                       </a:ext>
                     </a:extLst>
                   </pic:spPr>
@@ -8882,7 +8966,7 @@
           <w:color w:val="000000" w:themeColor="text1"/>
         </w:rPr>
       </w:pPr>
-      <w:bookmarkStart w:id="8" w:name="_Toc368146082"/>
+      <w:bookmarkStart w:id="8" w:name="_Toc368346918"/>
       <w:r>
         <w:rPr>
           <w:color w:val="000000" w:themeColor="text1"/>
@@ -8957,7 +9041,7 @@
             <wp:extent cx="2792016" cy="2400300"/>
             <wp:effectExtent l="0" t="0" r="8890" b="0"/>
             <wp:docPr id="17" name="Picture 17" descr="http://www.assh.org/Public/HandConditions/PublishingImages/Movement1.jpg">
-              <a:hlinkClick xmlns:a="http://schemas.openxmlformats.org/drawingml/2006/main" r:id="rId35"/>
+              <a:hlinkClick xmlns:a="http://schemas.openxmlformats.org/drawingml/2006/main" r:id="rId34"/>
             </wp:docPr>
             <wp:cNvGraphicFramePr>
               <a:graphicFrameLocks xmlns:a="http://schemas.openxmlformats.org/drawingml/2006/main" noChangeAspect="1"/>
@@ -8967,17 +9051,17 @@
                 <pic:pic xmlns:pic="http://schemas.openxmlformats.org/drawingml/2006/picture">
                   <pic:nvPicPr>
                     <pic:cNvPr id="0" name="Picture 1" descr="http://www.assh.org/Public/HandConditions/PublishingImages/Movement1.jpg">
-                      <a:hlinkClick r:id="rId35"/>
+                      <a:hlinkClick r:id="rId34"/>
                     </pic:cNvPr>
                     <pic:cNvPicPr>
                       <a:picLocks noChangeAspect="1" noChangeArrowheads="1"/>
                     </pic:cNvPicPr>
                   </pic:nvPicPr>
                   <pic:blipFill>
-                    <a:blip r:embed="rId36" cstate="print">
+                    <a:blip r:embed="rId35" cstate="print">
                       <a:extLst>
                         <a:ext uri="{28A0092B-C50C-407E-A947-70E740481C1C}">
-                          <a14:useLocalDpi xmlns:a14="http://schemas.microsoft.com/office/drawing/2010/main" val="0"/>
+                          <a14:useLocalDpi xmlns:a14="http://schemas.microsoft.com/office/drawing/2010/main" xmlns:wps="http://schemas.microsoft.com/office/word/2010/wordprocessingShape" xmlns:wpi="http://schemas.microsoft.com/office/word/2010/wordprocessingInk" xmlns:wpg="http://schemas.microsoft.com/office/word/2010/wordprocessingGroup" xmlns:w14="http://schemas.microsoft.com/office/word/2010/wordml" xmlns:w="http://schemas.openxmlformats.org/wordprocessingml/2006/main" xmlns:w10="urn:schemas-microsoft-com:office:word" xmlns:wp14="http://schemas.microsoft.com/office/word/2010/wordprocessingDrawing" xmlns:v="urn:schemas-microsoft-com:vml" xmlns:o="urn:schemas-microsoft-com:office:office" xmlns:mc="http://schemas.openxmlformats.org/markup-compatibility/2006" xmlns:wpc="http://schemas.microsoft.com/office/word/2010/wordprocessingCanvas" xmlns="" val="0"/>
                         </a:ext>
                       </a:extLst>
                     </a:blip>
@@ -9169,7 +9253,7 @@
             <wp:extent cx="2362200" cy="2323977"/>
             <wp:effectExtent l="0" t="0" r="0" b="635"/>
             <wp:docPr id="16" name="Picture 16" descr="http://www.assh.org/Public/HandConditions/PublishingImages/Movement2.jpg">
-              <a:hlinkClick xmlns:a="http://schemas.openxmlformats.org/drawingml/2006/main" r:id="rId37"/>
+              <a:hlinkClick xmlns:a="http://schemas.openxmlformats.org/drawingml/2006/main" r:id="rId36"/>
             </wp:docPr>
             <wp:cNvGraphicFramePr>
               <a:graphicFrameLocks xmlns:a="http://schemas.openxmlformats.org/drawingml/2006/main" noChangeAspect="1"/>
@@ -9179,17 +9263,17 @@
                 <pic:pic xmlns:pic="http://schemas.openxmlformats.org/drawingml/2006/picture">
                   <pic:nvPicPr>
                     <pic:cNvPr id="0" name="Picture 2" descr="http://www.assh.org/Public/HandConditions/PublishingImages/Movement2.jpg">
-                      <a:hlinkClick r:id="rId37"/>
+                      <a:hlinkClick r:id="rId36"/>
                     </pic:cNvPr>
                     <pic:cNvPicPr>
                       <a:picLocks noChangeAspect="1" noChangeArrowheads="1"/>
                     </pic:cNvPicPr>
                   </pic:nvPicPr>
                   <pic:blipFill>
-                    <a:blip r:embed="rId38" cstate="print">
+                    <a:blip r:embed="rId37" cstate="print">
                       <a:extLst>
                         <a:ext uri="{28A0092B-C50C-407E-A947-70E740481C1C}">
-                          <a14:useLocalDpi xmlns:a14="http://schemas.microsoft.com/office/drawing/2010/main" val="0"/>
+                          <a14:useLocalDpi xmlns:a14="http://schemas.microsoft.com/office/drawing/2010/main" xmlns:wps="http://schemas.microsoft.com/office/word/2010/wordprocessingShape" xmlns:wpi="http://schemas.microsoft.com/office/word/2010/wordprocessingInk" xmlns:wpg="http://schemas.microsoft.com/office/word/2010/wordprocessingGroup" xmlns:w14="http://schemas.microsoft.com/office/word/2010/wordml" xmlns:w="http://schemas.openxmlformats.org/wordprocessingml/2006/main" xmlns:w10="urn:schemas-microsoft-com:office:word" xmlns:wp14="http://schemas.microsoft.com/office/word/2010/wordprocessingDrawing" xmlns:v="urn:schemas-microsoft-com:vml" xmlns:o="urn:schemas-microsoft-com:office:office" xmlns:mc="http://schemas.openxmlformats.org/markup-compatibility/2006" xmlns:wpc="http://schemas.microsoft.com/office/word/2010/wordprocessingCanvas" xmlns="" val="0"/>
                         </a:ext>
                       </a:extLst>
                     </a:blip>
@@ -10240,7 +10324,7 @@
           <w:color w:val="000000" w:themeColor="text1"/>
         </w:rPr>
       </w:pPr>
-      <w:bookmarkStart w:id="9" w:name="_Toc368146083"/>
+      <w:bookmarkStart w:id="9" w:name="_Toc368346919"/>
       <w:r>
         <w:rPr>
           <w:color w:val="000000" w:themeColor="text1"/>
@@ -10275,15 +10359,92 @@
         </w:rPr>
         <w:t xml:space="preserve">The group came together and set several lofty deliverables for the end of the semester. </w:t>
       </w:r>
-      <w:proofErr w:type="gramStart"/>
-      <w:r>
-        <w:rPr>
-          <w:rFonts w:ascii="Times New Roman" w:hAnsi="Times New Roman" w:cs="Times New Roman"/>
-          <w:color w:val="000000" w:themeColor="text1"/>
-        </w:rPr>
-        <w:t>Throughout</w:t>
-      </w:r>
-      <w:proofErr w:type="gramEnd"/>
+      <w:r>
+        <w:rPr>
+          <w:rFonts w:ascii="Times New Roman" w:hAnsi="Times New Roman" w:cs="Times New Roman"/>
+          <w:color w:val="000000" w:themeColor="text1"/>
+        </w:rPr>
+        <w:t xml:space="preserve">Throughout </w:t>
+      </w:r>
+      <w:r>
+        <w:rPr>
+          <w:rFonts w:ascii="Times New Roman" w:hAnsi="Times New Roman" w:cs="Times New Roman"/>
+          <w:color w:val="000000" w:themeColor="text1"/>
+        </w:rPr>
+        <w:t xml:space="preserve">the semester technical analysis will be done to keep the project moving forward. The </w:t>
+      </w:r>
+      <w:r>
+        <w:rPr>
+          <w:rFonts w:ascii="Times New Roman" w:hAnsi="Times New Roman" w:cs="Times New Roman"/>
+          <w:color w:val="000000" w:themeColor="text1"/>
+        </w:rPr>
+        <w:t>g</w:t>
+      </w:r>
+      <w:r>
+        <w:rPr>
+          <w:rFonts w:ascii="Times New Roman" w:hAnsi="Times New Roman" w:cs="Times New Roman"/>
+          <w:color w:val="000000" w:themeColor="text1"/>
+        </w:rPr>
+        <w:t>roup will continue to do research to gain significant knowledge in the materials, robotics and biomechanical field. This knowledge will help</w:t>
+      </w:r>
+      <w:r>
+        <w:rPr>
+          <w:rFonts w:ascii="Times New Roman" w:hAnsi="Times New Roman" w:cs="Times New Roman"/>
+          <w:color w:val="000000" w:themeColor="text1"/>
+        </w:rPr>
+        <w:t xml:space="preserve"> us</w:t>
+      </w:r>
+      <w:r>
+        <w:rPr>
+          <w:rFonts w:ascii="Times New Roman" w:hAnsi="Times New Roman" w:cs="Times New Roman"/>
+          <w:color w:val="000000" w:themeColor="text1"/>
+        </w:rPr>
+        <w:t xml:space="preserve"> to both understand and address the impact of the design project in an ethical, environmental, and social context. With hand</w:t>
+      </w:r>
+      <w:r>
+        <w:rPr>
+          <w:rFonts w:ascii="Times New Roman" w:hAnsi="Times New Roman" w:cs="Times New Roman"/>
+          <w:color w:val="000000" w:themeColor="text1"/>
+        </w:rPr>
+        <w:t>s</w:t>
+      </w:r>
+      <w:r>
+        <w:rPr>
+          <w:rFonts w:ascii="Times New Roman" w:hAnsi="Times New Roman" w:cs="Times New Roman"/>
+          <w:color w:val="000000" w:themeColor="text1"/>
+        </w:rPr>
+        <w:t xml:space="preserve"> on experiments</w:t>
+      </w:r>
+      <w:r>
+        <w:rPr>
+          <w:rFonts w:ascii="Times New Roman" w:hAnsi="Times New Roman" w:cs="Times New Roman"/>
+          <w:color w:val="000000" w:themeColor="text1"/>
+        </w:rPr>
+        <w:t>,</w:t>
+      </w:r>
+      <w:r>
+        <w:rPr>
+          <w:rFonts w:ascii="Times New Roman" w:hAnsi="Times New Roman" w:cs="Times New Roman"/>
+          <w:color w:val="000000" w:themeColor="text1"/>
+        </w:rPr>
+        <w:t xml:space="preserve"> the project designs and interfaces will be tested. Members of the group will become fluent using </w:t>
+      </w:r>
+      <w:proofErr w:type="spellStart"/>
+      <w:r>
+        <w:rPr>
+          <w:rFonts w:ascii="Times New Roman" w:hAnsi="Times New Roman" w:cs="Times New Roman"/>
+          <w:color w:val="000000" w:themeColor="text1"/>
+        </w:rPr>
+        <w:t>OpenSCAD</w:t>
+      </w:r>
+      <w:proofErr w:type="spellEnd"/>
+      <w:r>
+        <w:rPr>
+          <w:rFonts w:ascii="Times New Roman" w:hAnsi="Times New Roman" w:cs="Times New Roman"/>
+          <w:color w:val="000000" w:themeColor="text1"/>
+        </w:rPr>
+        <w:t xml:space="preserve"> to finalize design and complete the prototype for Phases II and III. By the end of the semester the group will also have finalized a bill of materials and created a fully functional website.</w:t>
+      </w:r>
       <w:r>
         <w:rPr>
           <w:rFonts w:ascii="Times New Roman" w:hAnsi="Times New Roman" w:cs="Times New Roman"/>
@@ -10291,92 +10452,6 @@
         </w:rPr>
         <w:t xml:space="preserve"> </w:t>
       </w:r>
-      <w:r>
-        <w:rPr>
-          <w:rFonts w:ascii="Times New Roman" w:hAnsi="Times New Roman" w:cs="Times New Roman"/>
-          <w:color w:val="000000" w:themeColor="text1"/>
-        </w:rPr>
-        <w:t xml:space="preserve">the semester technical analysis will be done to keep the project moving forward. The </w:t>
-      </w:r>
-      <w:r>
-        <w:rPr>
-          <w:rFonts w:ascii="Times New Roman" w:hAnsi="Times New Roman" w:cs="Times New Roman"/>
-          <w:color w:val="000000" w:themeColor="text1"/>
-        </w:rPr>
-        <w:t>g</w:t>
-      </w:r>
-      <w:r>
-        <w:rPr>
-          <w:rFonts w:ascii="Times New Roman" w:hAnsi="Times New Roman" w:cs="Times New Roman"/>
-          <w:color w:val="000000" w:themeColor="text1"/>
-        </w:rPr>
-        <w:t>roup will continue to do research to gain significant knowledge in the materials, robotics and biomechanical field. This knowledge will help</w:t>
-      </w:r>
-      <w:r>
-        <w:rPr>
-          <w:rFonts w:ascii="Times New Roman" w:hAnsi="Times New Roman" w:cs="Times New Roman"/>
-          <w:color w:val="000000" w:themeColor="text1"/>
-        </w:rPr>
-        <w:t xml:space="preserve"> us</w:t>
-      </w:r>
-      <w:r>
-        <w:rPr>
-          <w:rFonts w:ascii="Times New Roman" w:hAnsi="Times New Roman" w:cs="Times New Roman"/>
-          <w:color w:val="000000" w:themeColor="text1"/>
-        </w:rPr>
-        <w:t xml:space="preserve"> to both understand and address the impact of the design project in an ethical, environmental, and social context. With hand</w:t>
-      </w:r>
-      <w:r>
-        <w:rPr>
-          <w:rFonts w:ascii="Times New Roman" w:hAnsi="Times New Roman" w:cs="Times New Roman"/>
-          <w:color w:val="000000" w:themeColor="text1"/>
-        </w:rPr>
-        <w:t>s</w:t>
-      </w:r>
-      <w:r>
-        <w:rPr>
-          <w:rFonts w:ascii="Times New Roman" w:hAnsi="Times New Roman" w:cs="Times New Roman"/>
-          <w:color w:val="000000" w:themeColor="text1"/>
-        </w:rPr>
-        <w:t xml:space="preserve"> on experiments</w:t>
-      </w:r>
-      <w:r>
-        <w:rPr>
-          <w:rFonts w:ascii="Times New Roman" w:hAnsi="Times New Roman" w:cs="Times New Roman"/>
-          <w:color w:val="000000" w:themeColor="text1"/>
-        </w:rPr>
-        <w:t>,</w:t>
-      </w:r>
-      <w:r>
-        <w:rPr>
-          <w:rFonts w:ascii="Times New Roman" w:hAnsi="Times New Roman" w:cs="Times New Roman"/>
-          <w:color w:val="000000" w:themeColor="text1"/>
-        </w:rPr>
-        <w:t xml:space="preserve"> the project designs and interfaces will be tested. Members of the group will become fluent using </w:t>
-      </w:r>
-      <w:proofErr w:type="spellStart"/>
-      <w:r>
-        <w:rPr>
-          <w:rFonts w:ascii="Times New Roman" w:hAnsi="Times New Roman" w:cs="Times New Roman"/>
-          <w:color w:val="000000" w:themeColor="text1"/>
-        </w:rPr>
-        <w:t>OpenSCAD</w:t>
-      </w:r>
-      <w:proofErr w:type="spellEnd"/>
-      <w:r>
-        <w:rPr>
-          <w:rFonts w:ascii="Times New Roman" w:hAnsi="Times New Roman" w:cs="Times New Roman"/>
-          <w:color w:val="000000" w:themeColor="text1"/>
-        </w:rPr>
-        <w:t xml:space="preserve"> to finalize design and complete the prototype for Phases II and III. By the end of the semester the group will also have finalized a bill of materials and created a fully functional website.</w:t>
-      </w:r>
-      <w:r>
-        <w:rPr>
-          <w:rFonts w:ascii="Times New Roman" w:hAnsi="Times New Roman" w:cs="Times New Roman"/>
-          <w:color w:val="000000" w:themeColor="text1"/>
-        </w:rPr>
-        <w:t xml:space="preserve"> </w:t>
-      </w:r>
     </w:p>
     <w:p>
       <w:pPr>
@@ -10394,7 +10469,207 @@
           <w:color w:val="000000" w:themeColor="text1"/>
         </w:rPr>
       </w:pPr>
-      <w:bookmarkStart w:id="10" w:name="_Toc368146084"/>
+      <w:bookmarkStart w:id="10" w:name="_Toc368346920"/>
+      <w:r>
+        <w:rPr>
+          <w:color w:val="000000" w:themeColor="text1"/>
+        </w:rPr>
+        <w:lastRenderedPageBreak/>
+        <w:t>Summary and Conclusion:</w:t>
+      </w:r>
+      <w:bookmarkEnd w:id="10"/>
+    </w:p>
+    <w:p/>
+    <w:p>
+      <w:pPr>
+        <w:rPr>
+          <w:rFonts w:ascii="Times New Roman" w:eastAsiaTheme="majorEastAsia" w:hAnsi="Times New Roman" w:cs="Times New Roman"/>
+          <w:bCs/>
+          <w:color w:val="000000" w:themeColor="text1"/>
+          <w:sz w:val="24"/>
+          <w:szCs w:val="24"/>
+        </w:rPr>
+      </w:pPr>
+      <w:r>
+        <w:rPr>
+          <w:rFonts w:ascii="Times New Roman" w:eastAsiaTheme="majorEastAsia" w:hAnsi="Times New Roman" w:cs="Times New Roman"/>
+          <w:bCs/>
+          <w:color w:val="000000" w:themeColor="text1"/>
+          <w:sz w:val="24"/>
+          <w:szCs w:val="24"/>
+        </w:rPr>
+        <w:t>The g</w:t>
+      </w:r>
+      <w:r>
+        <w:rPr>
+          <w:rFonts w:ascii="Times New Roman" w:eastAsiaTheme="majorEastAsia" w:hAnsi="Times New Roman" w:cs="Times New Roman"/>
+          <w:bCs/>
+          <w:color w:val="000000" w:themeColor="text1"/>
+          <w:sz w:val="24"/>
+          <w:szCs w:val="24"/>
+        </w:rPr>
+        <w:t>roup</w:t>
+      </w:r>
+      <w:r>
+        <w:rPr>
+          <w:rFonts w:ascii="Times New Roman" w:eastAsiaTheme="majorEastAsia" w:hAnsi="Times New Roman" w:cs="Times New Roman"/>
+          <w:bCs/>
+          <w:color w:val="000000" w:themeColor="text1"/>
+          <w:sz w:val="24"/>
+          <w:szCs w:val="24"/>
+        </w:rPr>
+        <w:t xml:space="preserve"> has conceptualized and started planning the creation of a mechanical hand to be used primarily as a prosthetic. </w:t>
+      </w:r>
+      <w:r>
+        <w:rPr>
+          <w:rFonts w:ascii="Times New Roman" w:eastAsiaTheme="majorEastAsia" w:hAnsi="Times New Roman" w:cs="Times New Roman"/>
+          <w:bCs/>
+          <w:color w:val="000000" w:themeColor="text1"/>
+          <w:sz w:val="24"/>
+          <w:szCs w:val="24"/>
+        </w:rPr>
+        <w:t xml:space="preserve">This hand is being designed with the intention to be easily available to amputees around the world. Cost and weight </w:t>
+      </w:r>
+      <w:r>
+        <w:rPr>
+          <w:rFonts w:ascii="Times New Roman" w:eastAsiaTheme="majorEastAsia" w:hAnsi="Times New Roman" w:cs="Times New Roman"/>
+          <w:bCs/>
+          <w:color w:val="000000" w:themeColor="text1"/>
+          <w:sz w:val="24"/>
+          <w:szCs w:val="24"/>
+        </w:rPr>
+        <w:t xml:space="preserve">will be </w:t>
+      </w:r>
+      <w:r>
+        <w:rPr>
+          <w:rFonts w:ascii="Times New Roman" w:eastAsiaTheme="majorEastAsia" w:hAnsi="Times New Roman" w:cs="Times New Roman"/>
+          <w:bCs/>
+          <w:color w:val="000000" w:themeColor="text1"/>
+          <w:sz w:val="24"/>
+          <w:szCs w:val="24"/>
+        </w:rPr>
+        <w:t>low thanks to the open source nature of the project</w:t>
+      </w:r>
+      <w:r>
+        <w:rPr>
+          <w:rFonts w:ascii="Times New Roman" w:eastAsiaTheme="majorEastAsia" w:hAnsi="Times New Roman" w:cs="Times New Roman"/>
+          <w:bCs/>
+          <w:color w:val="000000" w:themeColor="text1"/>
+          <w:sz w:val="24"/>
+          <w:szCs w:val="24"/>
+        </w:rPr>
+        <w:t xml:space="preserve"> and its method of manufacture</w:t>
+      </w:r>
+      <w:r>
+        <w:rPr>
+          <w:rFonts w:ascii="Times New Roman" w:eastAsiaTheme="majorEastAsia" w:hAnsi="Times New Roman" w:cs="Times New Roman"/>
+          <w:bCs/>
+          <w:color w:val="000000" w:themeColor="text1"/>
+          <w:sz w:val="24"/>
+          <w:szCs w:val="24"/>
+        </w:rPr>
+        <w:t xml:space="preserve">, </w:t>
+      </w:r>
+      <w:r>
+        <w:rPr>
+          <w:rFonts w:ascii="Times New Roman" w:eastAsiaTheme="majorEastAsia" w:hAnsi="Times New Roman" w:cs="Times New Roman"/>
+          <w:bCs/>
+          <w:color w:val="000000" w:themeColor="text1"/>
+          <w:sz w:val="24"/>
+          <w:szCs w:val="24"/>
+        </w:rPr>
+        <w:t>3-D print</w:t>
+      </w:r>
+      <w:r>
+        <w:rPr>
+          <w:rFonts w:ascii="Times New Roman" w:eastAsiaTheme="majorEastAsia" w:hAnsi="Times New Roman" w:cs="Times New Roman"/>
+          <w:bCs/>
+          <w:color w:val="000000" w:themeColor="text1"/>
+          <w:sz w:val="24"/>
+          <w:szCs w:val="24"/>
+        </w:rPr>
+        <w:t>ing. Then hand is intended for everyday use for low strength and high dexterity functions. Motion of fingers will be driven by servo motors, and the gripping capabilities of the fingers and palm will be supplemented by use of granular jamming pads.</w:t>
+      </w:r>
+    </w:p>
+    <w:p>
+      <w:pPr>
+        <w:rPr>
+          <w:rFonts w:ascii="Times New Roman" w:eastAsiaTheme="majorEastAsia" w:hAnsi="Times New Roman" w:cs="Times New Roman"/>
+          <w:bCs/>
+          <w:color w:val="000000" w:themeColor="text1"/>
+          <w:sz w:val="24"/>
+          <w:szCs w:val="24"/>
+        </w:rPr>
+      </w:pPr>
+      <w:r>
+        <w:rPr>
+          <w:rFonts w:ascii="Times New Roman" w:eastAsiaTheme="majorEastAsia" w:hAnsi="Times New Roman" w:cs="Times New Roman"/>
+          <w:bCs/>
+          <w:color w:val="000000" w:themeColor="text1"/>
+          <w:sz w:val="24"/>
+          <w:szCs w:val="24"/>
+          <w:highlight w:val="yellow"/>
+        </w:rPr>
+        <w:t>PUT IN STUFF FROM PRESENTATION IN HERE?</w:t>
+      </w:r>
+    </w:p>
+    <w:p>
+      <w:pPr>
+        <w:rPr>
+          <w:rFonts w:ascii="Times New Roman" w:eastAsiaTheme="majorEastAsia" w:hAnsi="Times New Roman" w:cs="Times New Roman"/>
+          <w:bCs/>
+          <w:color w:val="000000" w:themeColor="text1"/>
+          <w:sz w:val="24"/>
+          <w:szCs w:val="24"/>
+        </w:rPr>
+      </w:pPr>
+      <w:r>
+        <w:rPr>
+          <w:rFonts w:ascii="Times New Roman" w:eastAsiaTheme="majorEastAsia" w:hAnsi="Times New Roman" w:cs="Times New Roman"/>
+          <w:bCs/>
+          <w:color w:val="000000" w:themeColor="text1"/>
+          <w:sz w:val="24"/>
+          <w:szCs w:val="24"/>
+        </w:rPr>
+        <w:t xml:space="preserve">All in all, the team has set a difficult challenge for itself, but </w:t>
+      </w:r>
+      <w:r>
+        <w:rPr>
+          <w:rFonts w:ascii="Times New Roman" w:eastAsiaTheme="majorEastAsia" w:hAnsi="Times New Roman" w:cs="Times New Roman"/>
+          <w:bCs/>
+          <w:color w:val="000000" w:themeColor="text1"/>
+          <w:sz w:val="24"/>
+          <w:szCs w:val="24"/>
+        </w:rPr>
+        <w:t>has a good start and is headed for success.</w:t>
+      </w:r>
+    </w:p>
+    <w:p>
+      <w:pPr>
+        <w:rPr>
+          <w:rFonts w:asciiTheme="majorHAnsi" w:eastAsiaTheme="majorEastAsia" w:hAnsiTheme="majorHAnsi" w:cstheme="majorBidi"/>
+          <w:b/>
+          <w:bCs/>
+          <w:color w:val="000000" w:themeColor="text1"/>
+          <w:sz w:val="28"/>
+          <w:szCs w:val="28"/>
+        </w:rPr>
+      </w:pPr>
+      <w:r>
+        <w:rPr>
+          <w:color w:val="000000" w:themeColor="text1"/>
+        </w:rPr>
+        <w:br w:type="page"/>
+      </w:r>
+    </w:p>
+    <w:p>
+      <w:pPr>
+        <w:pStyle w:val="Heading1"/>
+        <w:rPr>
+          <w:color w:val="000000" w:themeColor="text1"/>
+        </w:rPr>
+      </w:pPr>
+      <w:bookmarkStart w:id="11" w:name="_Toc368346921"/>
       <w:r>
         <w:rPr>
           <w:color w:val="000000" w:themeColor="text1"/>
@@ -10402,7 +10677,7 @@
         <w:lastRenderedPageBreak/>
         <w:t>Expected Budget:</w:t>
       </w:r>
-      <w:bookmarkEnd w:id="10"/>
+      <w:bookmarkEnd w:id="11"/>
     </w:p>
     <w:p/>
     <w:p/>
@@ -10414,7 +10689,7 @@
           <w:left w:w="0" w:type="dxa"/>
           <w:right w:w="0" w:type="dxa"/>
         </w:tblCellMar>
-        <w:tblLook w:val="0600" w:firstRow="0" w:lastRow="0" w:firstColumn="0" w:lastColumn="0" w:noHBand="1" w:noVBand="1"/>
+        <w:tblLook w:val="0600"/>
       </w:tblPr>
       <w:tblGrid>
         <w:gridCol w:w="3608"/>
@@ -12923,14 +13198,6 @@
     </w:p>
     <w:p>
       <w:pPr>
-        <w:pStyle w:val="Heading1"/>
-        <w:rPr>
-          <w:color w:val="000000" w:themeColor="text1"/>
-        </w:rPr>
-      </w:pPr>
-    </w:p>
-    <w:p>
-      <w:pPr>
         <w:rPr>
           <w:rFonts w:asciiTheme="majorHAnsi" w:eastAsiaTheme="majorEastAsia" w:hAnsiTheme="majorHAnsi" w:cstheme="majorBidi"/>
           <w:b/>
@@ -12940,7 +13207,7 @@
           <w:szCs w:val="28"/>
         </w:rPr>
         <w:sectPr>
-          <w:footerReference w:type="default" r:id="rId39"/>
+          <w:footerReference w:type="default" r:id="rId38"/>
           <w:pgSz w:w="12240" w:h="15840"/>
           <w:pgMar w:top="1440" w:right="1440" w:bottom="1440" w:left="1440" w:header="720" w:footer="720" w:gutter="0"/>
           <w:cols w:space="720"/>
@@ -12961,7 +13228,7 @@
           <w:color w:val="000000" w:themeColor="text1"/>
         </w:rPr>
       </w:pPr>
-      <w:bookmarkStart w:id="11" w:name="_Toc368146085"/>
+      <w:bookmarkStart w:id="12" w:name="_Toc368346922"/>
       <w:r>
         <w:rPr>
           <w:color w:val="000000" w:themeColor="text1"/>
@@ -12969,7 +13236,7 @@
         <w:lastRenderedPageBreak/>
         <w:t>Project Schedule:</w:t>
       </w:r>
-      <w:bookmarkEnd w:id="11"/>
+      <w:bookmarkEnd w:id="12"/>
     </w:p>
     <w:p>
       <w:pPr>
@@ -13023,7 +13290,7 @@
                     </pic:cNvPicPr>
                   </pic:nvPicPr>
                   <pic:blipFill>
-                    <a:blip r:embed="rId40" cstate="print"/>
+                    <a:blip r:embed="rId39" cstate="print"/>
                     <a:srcRect/>
                     <a:stretch>
                       <a:fillRect/>
@@ -13059,8 +13326,8 @@
         </w:rPr>
         <w:t xml:space="preserve"> </w:t>
       </w:r>
-      <w:bookmarkStart w:id="12" w:name="_GoBack"/>
-      <w:bookmarkEnd w:id="12"/>
+      <w:bookmarkStart w:id="13" w:name="_GoBack"/>
+      <w:bookmarkEnd w:id="13"/>
     </w:p>
     <w:sectPr>
       <w:pgSz w:w="15840" w:h="12240" w:orient="landscape"/>
@@ -13073,7 +13340,7 @@
 </file>
 
 <file path=word/endnotes.xml><?xml version="1.0" encoding="utf-8"?>
-<w:endnotes xmlns:wpc="http://schemas.microsoft.com/office/word/2010/wordprocessingCanvas" xmlns:mc="http://schemas.openxmlformats.org/markup-compatibility/2006" xmlns:o="urn:schemas-microsoft-com:office:office" xmlns:r="http://schemas.openxmlformats.org/officeDocument/2006/relationships" xmlns:m="http://schemas.openxmlformats.org/officeDocument/2006/math" xmlns:v="urn:schemas-microsoft-com:vml" xmlns:wp14="http://schemas.microsoft.com/office/word/2010/wordprocessingDrawing" xmlns:wp="http://schemas.openxmlformats.org/drawingml/2006/wordprocessingDrawing" xmlns:w10="urn:schemas-microsoft-com:office:word" xmlns:w="http://schemas.openxmlformats.org/wordprocessingml/2006/main" xmlns:w14="http://schemas.microsoft.com/office/word/2010/wordml" xmlns:wpg="http://schemas.microsoft.com/office/word/2010/wordprocessingGroup" xmlns:wpi="http://schemas.microsoft.com/office/word/2010/wordprocessingInk" xmlns:wne="http://schemas.microsoft.com/office/word/2006/wordml" xmlns:wps="http://schemas.microsoft.com/office/word/2010/wordprocessingShape" mc:Ignorable="w14 wp14">
+<w:endnotes xmlns:ve="http://schemas.openxmlformats.org/markup-compatibility/2006" xmlns:o="urn:schemas-microsoft-com:office:office" xmlns:r="http://schemas.openxmlformats.org/officeDocument/2006/relationships" xmlns:m="http://schemas.openxmlformats.org/officeDocument/2006/math" xmlns:v="urn:schemas-microsoft-com:vml" xmlns:wp="http://schemas.openxmlformats.org/drawingml/2006/wordprocessingDrawing" xmlns:w10="urn:schemas-microsoft-com:office:word" xmlns:w="http://schemas.openxmlformats.org/wordprocessingml/2006/main" xmlns:wne="http://schemas.microsoft.com/office/word/2006/wordml">
   <w:endnote w:type="separator" w:id="-1">
     <w:p>
       <w:pPr>
@@ -13098,7 +13365,7 @@
 </file>
 
 <file path=word/footer1.xml><?xml version="1.0" encoding="utf-8"?>
-<w:ftr xmlns:wpc="http://schemas.microsoft.com/office/word/2010/wordprocessingCanvas" xmlns:mc="http://schemas.openxmlformats.org/markup-compatibility/2006" xmlns:o="urn:schemas-microsoft-com:office:office" xmlns:r="http://schemas.openxmlformats.org/officeDocument/2006/relationships" xmlns:m="http://schemas.openxmlformats.org/officeDocument/2006/math" xmlns:v="urn:schemas-microsoft-com:vml" xmlns:wp14="http://schemas.microsoft.com/office/word/2010/wordprocessingDrawing" xmlns:wp="http://schemas.openxmlformats.org/drawingml/2006/wordprocessingDrawing" xmlns:w10="urn:schemas-microsoft-com:office:word" xmlns:w="http://schemas.openxmlformats.org/wordprocessingml/2006/main" xmlns:w14="http://schemas.microsoft.com/office/word/2010/wordml" xmlns:wpg="http://schemas.microsoft.com/office/word/2010/wordprocessingGroup" xmlns:wpi="http://schemas.microsoft.com/office/word/2010/wordprocessingInk" xmlns:wne="http://schemas.microsoft.com/office/word/2006/wordml" xmlns:wps="http://schemas.microsoft.com/office/word/2010/wordprocessingShape" mc:Ignorable="w14 wp14">
+<w:ftr xmlns:ve="http://schemas.openxmlformats.org/markup-compatibility/2006" xmlns:o="urn:schemas-microsoft-com:office:office" xmlns:r="http://schemas.openxmlformats.org/officeDocument/2006/relationships" xmlns:m="http://schemas.openxmlformats.org/officeDocument/2006/math" xmlns:v="urn:schemas-microsoft-com:vml" xmlns:wp="http://schemas.openxmlformats.org/drawingml/2006/wordprocessingDrawing" xmlns:w10="urn:schemas-microsoft-com:office:word" xmlns:w="http://schemas.openxmlformats.org/wordprocessingml/2006/main" xmlns:wne="http://schemas.microsoft.com/office/word/2006/wordml">
   <w:sdt>
     <w:sdtPr>
       <w:id w:val="-1126081522"/>
@@ -13118,27 +13385,14 @@
           <w:pStyle w:val="Footer"/>
           <w:jc w:val="right"/>
         </w:pPr>
-        <w:r>
-          <w:fldChar w:fldCharType="begin"/>
-        </w:r>
-        <w:r>
-          <w:instrText xml:space="preserve"> PAGE   \* MERGEFORMAT </w:instrText>
-        </w:r>
-        <w:r>
-          <w:fldChar w:fldCharType="separate"/>
-        </w:r>
-        <w:r>
-          <w:rPr>
-            <w:noProof/>
-          </w:rPr>
-          <w:t>1</w:t>
-        </w:r>
-        <w:r>
-          <w:rPr>
-            <w:noProof/>
-          </w:rPr>
-          <w:fldChar w:fldCharType="end"/>
-        </w:r>
+        <w:fldSimple w:instr=" PAGE   \* MERGEFORMAT ">
+          <w:r>
+            <w:rPr>
+              <w:noProof/>
+            </w:rPr>
+            <w:t>3</w:t>
+          </w:r>
+        </w:fldSimple>
       </w:p>
     </w:sdtContent>
   </w:sdt>
@@ -13151,7 +13405,7 @@
 </file>
 
 <file path=word/footnotes.xml><?xml version="1.0" encoding="utf-8"?>
-<w:footnotes xmlns:wpc="http://schemas.microsoft.com/office/word/2010/wordprocessingCanvas" xmlns:mc="http://schemas.openxmlformats.org/markup-compatibility/2006" xmlns:o="urn:schemas-microsoft-com:office:office" xmlns:r="http://schemas.openxmlformats.org/officeDocument/2006/relationships" xmlns:m="http://schemas.openxmlformats.org/officeDocument/2006/math" xmlns:v="urn:schemas-microsoft-com:vml" xmlns:wp14="http://schemas.microsoft.com/office/word/2010/wordprocessingDrawing" xmlns:wp="http://schemas.openxmlformats.org/drawingml/2006/wordprocessingDrawing" xmlns:w10="urn:schemas-microsoft-com:office:word" xmlns:w="http://schemas.openxmlformats.org/wordprocessingml/2006/main" xmlns:w14="http://schemas.microsoft.com/office/word/2010/wordml" xmlns:wpg="http://schemas.microsoft.com/office/word/2010/wordprocessingGroup" xmlns:wpi="http://schemas.microsoft.com/office/word/2010/wordprocessingInk" xmlns:wne="http://schemas.microsoft.com/office/word/2006/wordml" xmlns:wps="http://schemas.microsoft.com/office/word/2010/wordprocessingShape" mc:Ignorable="w14 wp14">
+<w:footnotes xmlns:ve="http://schemas.openxmlformats.org/markup-compatibility/2006" xmlns:o="urn:schemas-microsoft-com:office:office" xmlns:r="http://schemas.openxmlformats.org/officeDocument/2006/relationships" xmlns:m="http://schemas.openxmlformats.org/officeDocument/2006/math" xmlns:v="urn:schemas-microsoft-com:vml" xmlns:wp="http://schemas.openxmlformats.org/drawingml/2006/wordprocessingDrawing" xmlns:w10="urn:schemas-microsoft-com:office:word" xmlns:w="http://schemas.openxmlformats.org/wordprocessingml/2006/main" xmlns:wne="http://schemas.microsoft.com/office/word/2006/wordml">
   <w:footnote w:type="separator" w:id="-1">
     <w:p>
       <w:pPr>
@@ -13176,7 +13430,7 @@
 </file>
 
 <file path=word/styles.xml><?xml version="1.0" encoding="utf-8"?>
-<w:styles xmlns:mc="http://schemas.openxmlformats.org/markup-compatibility/2006" xmlns:r="http://schemas.openxmlformats.org/officeDocument/2006/relationships" xmlns:w="http://schemas.openxmlformats.org/wordprocessingml/2006/main" xmlns:w14="http://schemas.microsoft.com/office/word/2010/wordml" mc:Ignorable="w14">
+<w:styles xmlns:r="http://schemas.openxmlformats.org/officeDocument/2006/relationships" xmlns:w="http://schemas.openxmlformats.org/wordprocessingml/2006/main">
   <w:docDefaults>
     <w:rPrDefault>
       <w:rPr>
@@ -13370,6 +13624,7 @@
     <w:uiPriority w:val="99"/>
     <w:semiHidden/>
     <w:unhideWhenUsed/>
+    <w:qFormat/>
     <w:tblPr>
       <w:tblInd w:w="0" w:type="dxa"/>
       <w:tblCellMar>
@@ -14145,7 +14400,7 @@
 </file>
 
 <file path=customXml/itemProps1.xml><?xml version="1.0" encoding="utf-8"?>
-<ds:datastoreItem xmlns:ds="http://schemas.openxmlformats.org/officeDocument/2006/customXml" ds:itemID="{DBFDF70A-5B23-4EF3-A91D-70996B69C468}">
+<ds:datastoreItem xmlns:ds="http://schemas.openxmlformats.org/officeDocument/2006/customXml" ds:itemID="{2E317D6F-B020-49F5-BA95-DD7C533A20E6}">
   <ds:schemaRefs>
     <ds:schemaRef ds:uri="http://schemas.openxmlformats.org/officeDocument/2006/bibliography"/>
   </ds:schemaRefs>

</xml_diff>